<commit_message>
creacion de relaciones a las entidades
</commit_message>
<xml_diff>
--- a/Observaciones para Alvaro.docx
+++ b/Observaciones para Alvaro.docx
@@ -32,6 +32,17 @@
         </w:rPr>
         <w:t xml:space="preserve"> el campo en ParteDenuncia</w:t>
       </w:r>
+    </w:p>
+    <w:p>
+      <w:pPr>
+        <w:spacing w:before="240" w:after="0" w:line="240" w:lineRule="auto"/>
+        <w:rPr>
+          <w:noProof/>
+          <w:lang w:val="es-ES" w:eastAsia="es-CL"/>
+        </w:rPr>
+      </w:pPr>
+      <w:bookmarkStart w:id="0" w:name="_GoBack"/>
+      <w:bookmarkEnd w:id="0"/>
     </w:p>
     <w:p>
       <w:pPr>
@@ -416,15 +427,7 @@
         <w:rPr>
           <w:lang w:val="es-ES"/>
         </w:rPr>
-        <w:t xml:space="preserve"> gobernac</w:t>
-      </w:r>
-      <w:bookmarkStart w:id="0" w:name="_GoBack"/>
-      <w:bookmarkEnd w:id="0"/>
-      <w:r>
-        <w:rPr>
-          <w:lang w:val="es-ES"/>
-        </w:rPr>
-        <w:t>ión marítim</w:t>
+        <w:t xml:space="preserve"> gobernación marítim</w:t>
       </w:r>
       <w:r>
         <w:rPr>

</xml_diff>